<commit_message>
update date of meeting minute
</commit_message>
<xml_diff>
--- a/docs/Metting Minutes/Meeting_Minutes_18.09.2015.docx
+++ b/docs/Metting Minutes/Meeting_Minutes_18.09.2015.docx
@@ -42,7 +42,7 @@
           <w:placeholder>
             <w:docPart w:val="61DD067869994AD59F1E69CF833791AC"/>
           </w:placeholder>
-          <w:date w:fullDate="2015-09-16T14:15:00Z">
+          <w:date w:fullDate="2015-09-18T14:15:00Z">
             <w:dateFormat w:val="M/d/yyyy h:mm am/pm"/>
             <w:lid w:val="en-US"/>
             <w:storeMappedDataAs w:val="dateTime"/>
@@ -61,7 +61,7 @@
               <w:i w:val="0"/>
               <w:iCs w:val="0"/>
             </w:rPr>
-            <w:t>9/16/2015 2:15 PM</w:t>
+            <w:t>9/18/2015 2:15 PM</w:t>
           </w:r>
         </w:sdtContent>
       </w:sdt>
@@ -573,6 +573,8 @@
             </w:pPr>
           </w:p>
         </w:tc>
+        <w:bookmarkStart w:id="0" w:name="_GoBack"/>
+        <w:bookmarkEnd w:id="0"/>
       </w:tr>
     </w:tbl>
     <w:p>
@@ -781,15 +783,7 @@
         <w:rPr>
           <w:rFonts w:cstheme="minorHAnsi"/>
         </w:rPr>
-        <w:t>: Fix “Security” to “Collect Data”,</w:t>
-      </w:r>
-      <w:bookmarkStart w:id="0" w:name="_GoBack"/>
-      <w:bookmarkEnd w:id="0"/>
-      <w:r>
-        <w:rPr>
-          <w:rFonts w:cstheme="minorHAnsi"/>
-        </w:rPr>
-        <w:t xml:space="preserve"> system is not supported medicine, fix server crash</w:t>
+        <w:t>: Fix “Security” to “Collect Data”, system is not supported medicine, fix server crash</w:t>
       </w:r>
     </w:p>
     <w:p>
@@ -2820,6 +2814,7 @@
     <w:rsid w:val="004F12D9"/>
     <w:rsid w:val="009A3B57"/>
     <w:rsid w:val="00B12BB8"/>
+    <w:rsid w:val="00C770ED"/>
     <w:rsid w:val="00CD5679"/>
     <w:rsid w:val="00DB4DCF"/>
     <w:rsid w:val="00EA08A4"/>

</xml_diff>